<commit_message>
Terminada la actividad 22
</commit_message>
<xml_diff>
--- a/Word/20.docx
+++ b/Word/20.docx
@@ -3524,12 +3524,14 @@
         <w:ind w:left="755"/>
         <w:jc w:val="both"/>
         <w:rPr>
+          <w:strike/>
           <w:color w:val="424242"/>
         </w:rPr>
       </w:pPr>
       <w:r>
         <w:rPr>
           <w:b w:val="0"/>
+          <w:strike/>
           <w:noProof/>
         </w:rPr>
         <w:drawing>
@@ -3572,6 +3574,7 @@
         <w:rPr>
           <w:rFonts w:ascii="Times New Roman" w:hAnsi="Times New Roman"/>
           <w:b w:val="0"/>
+          <w:strike/>
           <w:spacing w:val="-20"/>
           <w:sz w:val="20"/>
         </w:rPr>
@@ -3579,12 +3582,14 @@
       </w:r>
       <w:r>
         <w:rPr>
+          <w:strike/>
           <w:color w:val="424242"/>
         </w:rPr>
         <w:t>Micro</w:t>
       </w:r>
       <w:r>
         <w:rPr>
+          <w:strike/>
           <w:color w:val="424242"/>
           <w:spacing w:val="1"/>
         </w:rPr>
@@ -3592,12 +3597,14 @@
       </w:r>
       <w:r>
         <w:rPr>
+          <w:strike/>
           <w:color w:val="424242"/>
         </w:rPr>
         <w:t>desafío</w:t>
       </w:r>
       <w:r>
         <w:rPr>
+          <w:strike/>
           <w:color w:val="424242"/>
           <w:spacing w:val="2"/>
         </w:rPr>
@@ -3605,12 +3612,14 @@
       </w:r>
       <w:r>
         <w:rPr>
+          <w:strike/>
           <w:color w:val="424242"/>
         </w:rPr>
         <w:t>-</w:t>
       </w:r>
       <w:r>
         <w:rPr>
+          <w:strike/>
           <w:color w:val="424242"/>
           <w:spacing w:val="2"/>
         </w:rPr>
@@ -3618,12 +3627,14 @@
       </w:r>
       <w:r>
         <w:rPr>
+          <w:strike/>
           <w:color w:val="424242"/>
         </w:rPr>
         <w:t>Paso</w:t>
       </w:r>
       <w:r>
         <w:rPr>
+          <w:strike/>
           <w:color w:val="424242"/>
           <w:spacing w:val="1"/>
         </w:rPr>
@@ -3631,12 +3642,14 @@
       </w:r>
       <w:r>
         <w:rPr>
+          <w:strike/>
           <w:color w:val="424242"/>
         </w:rPr>
         <w:t>3</w:t>
       </w:r>
       <w:r>
         <w:rPr>
+          <w:strike/>
           <w:color w:val="424242"/>
         </w:rPr>
         <w:t xml:space="preserve"> </w:t>
@@ -3653,9 +3666,13 @@
           <w:tab w:val="left" w:pos="2179"/>
           <w:tab w:val="left" w:pos="2180"/>
         </w:tabs>
-      </w:pPr>
-      <w:r>
-        <w:rPr>
+        <w:rPr>
+          <w:strike/>
+        </w:rPr>
+      </w:pPr>
+      <w:r>
+        <w:rPr>
+          <w:strike/>
           <w:color w:val="FF0000"/>
           <w:w w:val="105"/>
         </w:rPr>
@@ -3664,6 +3681,7 @@
       <w:proofErr w:type="gramStart"/>
       <w:r>
         <w:rPr>
+          <w:strike/>
           <w:color w:val="FF0000"/>
           <w:w w:val="105"/>
         </w:rPr>
@@ -3672,6 +3690,7 @@
       <w:proofErr w:type="gramEnd"/>
       <w:r>
         <w:rPr>
+          <w:strike/>
           <w:color w:val="FF0000"/>
           <w:w w:val="105"/>
         </w:rPr>
@@ -3683,9 +3702,13 @@
         <w:pStyle w:val="Textoindependiente"/>
         <w:spacing w:before="269" w:line="367" w:lineRule="auto"/>
         <w:ind w:left="740" w:right="153"/>
-      </w:pPr>
-      <w:r>
-        <w:rPr>
+        <w:rPr>
+          <w:strike/>
+        </w:rPr>
+      </w:pPr>
+      <w:r>
+        <w:rPr>
+          <w:strike/>
           <w:color w:val="666666"/>
           <w:w w:val="105"/>
         </w:rPr>
@@ -3693,6 +3716,7 @@
       </w:r>
       <w:r>
         <w:rPr>
+          <w:strike/>
           <w:color w:val="666666"/>
           <w:spacing w:val="56"/>
           <w:w w:val="105"/>
@@ -3701,6 +3725,7 @@
       </w:r>
       <w:r>
         <w:rPr>
+          <w:strike/>
           <w:color w:val="666666"/>
           <w:w w:val="105"/>
         </w:rPr>
@@ -3708,6 +3733,7 @@
       </w:r>
       <w:r>
         <w:rPr>
+          <w:strike/>
           <w:color w:val="666666"/>
           <w:spacing w:val="57"/>
           <w:w w:val="105"/>
@@ -3716,6 +3742,7 @@
       </w:r>
       <w:r>
         <w:rPr>
+          <w:strike/>
           <w:color w:val="666666"/>
           <w:w w:val="105"/>
         </w:rPr>
@@ -3723,6 +3750,7 @@
       </w:r>
       <w:r>
         <w:rPr>
+          <w:strike/>
           <w:color w:val="666666"/>
           <w:spacing w:val="57"/>
           <w:w w:val="105"/>
@@ -3731,6 +3759,7 @@
       </w:r>
       <w:r>
         <w:rPr>
+          <w:strike/>
           <w:color w:val="666666"/>
           <w:w w:val="105"/>
         </w:rPr>
@@ -3738,6 +3767,7 @@
       </w:r>
       <w:r>
         <w:rPr>
+          <w:strike/>
           <w:color w:val="666666"/>
           <w:spacing w:val="57"/>
           <w:w w:val="105"/>
@@ -3746,6 +3776,7 @@
       </w:r>
       <w:r>
         <w:rPr>
+          <w:strike/>
           <w:color w:val="666666"/>
           <w:w w:val="105"/>
         </w:rPr>
@@ -3753,6 +3784,7 @@
       </w:r>
       <w:r>
         <w:rPr>
+          <w:strike/>
           <w:color w:val="666666"/>
           <w:spacing w:val="57"/>
           <w:w w:val="105"/>
@@ -3761,6 +3793,7 @@
       </w:r>
       <w:r>
         <w:rPr>
+          <w:strike/>
           <w:color w:val="666666"/>
           <w:w w:val="105"/>
         </w:rPr>
@@ -3768,6 +3801,7 @@
       </w:r>
       <w:r>
         <w:rPr>
+          <w:strike/>
           <w:color w:val="666666"/>
           <w:spacing w:val="57"/>
           <w:w w:val="105"/>
@@ -3776,6 +3810,7 @@
       </w:r>
       <w:r>
         <w:rPr>
+          <w:strike/>
           <w:color w:val="666666"/>
           <w:w w:val="105"/>
         </w:rPr>
@@ -3783,6 +3818,7 @@
       </w:r>
       <w:r>
         <w:rPr>
+          <w:strike/>
           <w:color w:val="666666"/>
           <w:spacing w:val="57"/>
           <w:w w:val="105"/>
@@ -3791,6 +3827,7 @@
       </w:r>
       <w:r>
         <w:rPr>
+          <w:strike/>
           <w:color w:val="666666"/>
           <w:w w:val="105"/>
         </w:rPr>
@@ -3798,6 +3835,7 @@
       </w:r>
       <w:r>
         <w:rPr>
+          <w:strike/>
           <w:color w:val="666666"/>
           <w:spacing w:val="57"/>
           <w:w w:val="105"/>
@@ -3806,6 +3844,7 @@
       </w:r>
       <w:r>
         <w:rPr>
+          <w:strike/>
           <w:color w:val="666666"/>
           <w:w w:val="105"/>
         </w:rPr>
@@ -3813,6 +3852,7 @@
       </w:r>
       <w:r>
         <w:rPr>
+          <w:strike/>
           <w:color w:val="666666"/>
           <w:spacing w:val="57"/>
           <w:w w:val="105"/>
@@ -3821,6 +3861,7 @@
       </w:r>
       <w:r>
         <w:rPr>
+          <w:strike/>
           <w:color w:val="666666"/>
           <w:w w:val="105"/>
         </w:rPr>
@@ -3828,6 +3869,7 @@
       </w:r>
       <w:r>
         <w:rPr>
+          <w:strike/>
           <w:color w:val="666666"/>
           <w:spacing w:val="57"/>
           <w:w w:val="105"/>
@@ -3836,6 +3878,7 @@
       </w:r>
       <w:r>
         <w:rPr>
+          <w:strike/>
           <w:color w:val="666666"/>
           <w:w w:val="105"/>
         </w:rPr>
@@ -3843,6 +3886,7 @@
       </w:r>
       <w:r>
         <w:rPr>
+          <w:strike/>
           <w:color w:val="666666"/>
           <w:spacing w:val="57"/>
           <w:w w:val="105"/>
@@ -3851,6 +3895,7 @@
       </w:r>
       <w:r>
         <w:rPr>
+          <w:strike/>
           <w:color w:val="666666"/>
           <w:w w:val="105"/>
         </w:rPr>
@@ -3858,6 +3903,7 @@
       </w:r>
       <w:r>
         <w:rPr>
+          <w:strike/>
           <w:color w:val="666666"/>
           <w:spacing w:val="57"/>
           <w:w w:val="105"/>
@@ -3866,6 +3912,7 @@
       </w:r>
       <w:r>
         <w:rPr>
+          <w:strike/>
           <w:color w:val="666666"/>
           <w:w w:val="105"/>
         </w:rPr>
@@ -3873,6 +3920,7 @@
       </w:r>
       <w:r>
         <w:rPr>
+          <w:strike/>
           <w:color w:val="666666"/>
           <w:spacing w:val="-69"/>
           <w:w w:val="105"/>
@@ -3881,6 +3929,7 @@
       </w:r>
       <w:r>
         <w:rPr>
+          <w:strike/>
           <w:color w:val="666666"/>
           <w:w w:val="105"/>
         </w:rPr>
@@ -3918,9 +3967,13 @@
           <w:tab w:val="left" w:pos="2180"/>
         </w:tabs>
         <w:spacing w:before="115"/>
-      </w:pPr>
-      <w:r>
-        <w:rPr>
+        <w:rPr>
+          <w:strike/>
+        </w:rPr>
+      </w:pPr>
+      <w:r>
+        <w:rPr>
+          <w:strike/>
           <w:color w:val="666666"/>
           <w:w w:val="105"/>
         </w:rPr>
@@ -3928,6 +3981,7 @@
       </w:r>
       <w:r>
         <w:rPr>
+          <w:strike/>
           <w:color w:val="666666"/>
           <w:spacing w:val="-14"/>
           <w:w w:val="105"/>
@@ -3936,6 +3990,7 @@
       </w:r>
       <w:r>
         <w:rPr>
+          <w:strike/>
           <w:color w:val="666666"/>
           <w:w w:val="105"/>
         </w:rPr>
@@ -3943,6 +3998,7 @@
       </w:r>
       <w:r>
         <w:rPr>
+          <w:strike/>
           <w:color w:val="666666"/>
           <w:spacing w:val="-13"/>
           <w:w w:val="105"/>
@@ -3951,6 +4007,7 @@
       </w:r>
       <w:r>
         <w:rPr>
+          <w:strike/>
           <w:color w:val="666666"/>
           <w:w w:val="105"/>
         </w:rPr>
@@ -3958,6 +4015,7 @@
       </w:r>
       <w:r>
         <w:rPr>
+          <w:strike/>
           <w:color w:val="666666"/>
           <w:spacing w:val="-13"/>
           <w:w w:val="105"/>
@@ -3966,6 +4024,7 @@
       </w:r>
       <w:r>
         <w:rPr>
+          <w:strike/>
           <w:color w:val="666666"/>
           <w:w w:val="105"/>
         </w:rPr>
@@ -3973,6 +4032,7 @@
       </w:r>
       <w:r>
         <w:rPr>
+          <w:strike/>
           <w:color w:val="666666"/>
           <w:spacing w:val="-13"/>
           <w:w w:val="105"/>
@@ -3981,6 +4041,7 @@
       </w:r>
       <w:r>
         <w:rPr>
+          <w:strike/>
           <w:color w:val="666666"/>
           <w:w w:val="105"/>
         </w:rPr>
@@ -3988,6 +4049,7 @@
       </w:r>
       <w:r>
         <w:rPr>
+          <w:strike/>
           <w:color w:val="666666"/>
           <w:spacing w:val="-13"/>
           <w:w w:val="105"/>
@@ -3996,6 +4058,7 @@
       </w:r>
       <w:r>
         <w:rPr>
+          <w:strike/>
           <w:color w:val="666666"/>
           <w:w w:val="105"/>
         </w:rPr>
@@ -4003,6 +4066,7 @@
       </w:r>
       <w:r>
         <w:rPr>
+          <w:strike/>
           <w:color w:val="666666"/>
           <w:spacing w:val="-14"/>
           <w:w w:val="105"/>
@@ -4011,6 +4075,7 @@
       </w:r>
       <w:r>
         <w:rPr>
+          <w:strike/>
           <w:color w:val="666666"/>
           <w:w w:val="105"/>
         </w:rPr>
@@ -4018,6 +4083,7 @@
       </w:r>
       <w:r>
         <w:rPr>
+          <w:strike/>
           <w:color w:val="666666"/>
           <w:spacing w:val="-13"/>
           <w:w w:val="105"/>
@@ -4026,6 +4092,7 @@
       </w:r>
       <w:r>
         <w:rPr>
+          <w:strike/>
           <w:color w:val="666666"/>
           <w:w w:val="105"/>
         </w:rPr>
@@ -4033,6 +4100,7 @@
       </w:r>
       <w:r>
         <w:rPr>
+          <w:strike/>
           <w:color w:val="666666"/>
           <w:spacing w:val="-13"/>
           <w:w w:val="105"/>
@@ -4041,6 +4109,7 @@
       </w:r>
       <w:r>
         <w:rPr>
+          <w:strike/>
           <w:color w:val="666666"/>
           <w:w w:val="105"/>
         </w:rPr>
@@ -4060,11 +4129,13 @@
         </w:tabs>
         <w:spacing w:before="8"/>
         <w:rPr>
+          <w:strike/>
           <w:sz w:val="32"/>
         </w:rPr>
       </w:pPr>
       <w:r>
         <w:rPr>
+          <w:strike/>
           <w:color w:val="666666"/>
           <w:w w:val="105"/>
         </w:rPr>
@@ -4072,6 +4143,7 @@
       </w:r>
       <w:r>
         <w:rPr>
+          <w:strike/>
           <w:color w:val="666666"/>
           <w:spacing w:val="-9"/>
           <w:w w:val="105"/>
@@ -4080,6 +4152,7 @@
       </w:r>
       <w:r>
         <w:rPr>
+          <w:strike/>
           <w:color w:val="666666"/>
           <w:w w:val="105"/>
         </w:rPr>
@@ -4087,6 +4160,7 @@
       </w:r>
       <w:r>
         <w:rPr>
+          <w:strike/>
           <w:color w:val="666666"/>
           <w:spacing w:val="-9"/>
           <w:w w:val="105"/>
@@ -4095,6 +4169,7 @@
       </w:r>
       <w:r>
         <w:rPr>
+          <w:strike/>
           <w:color w:val="666666"/>
           <w:w w:val="105"/>
         </w:rPr>
@@ -4102,6 +4177,7 @@
       </w:r>
       <w:r>
         <w:rPr>
+          <w:strike/>
           <w:color w:val="666666"/>
           <w:spacing w:val="-9"/>
           <w:w w:val="105"/>
@@ -4110,6 +4186,7 @@
       </w:r>
       <w:r>
         <w:rPr>
+          <w:strike/>
           <w:color w:val="666666"/>
           <w:w w:val="105"/>
         </w:rPr>
@@ -4117,6 +4194,7 @@
       </w:r>
       <w:r>
         <w:rPr>
+          <w:strike/>
           <w:color w:val="666666"/>
           <w:spacing w:val="-9"/>
           <w:w w:val="105"/>
@@ -4125,6 +4203,7 @@
       </w:r>
       <w:r>
         <w:rPr>
+          <w:strike/>
           <w:color w:val="666666"/>
           <w:w w:val="105"/>
         </w:rPr>
@@ -4132,6 +4211,7 @@
       </w:r>
       <w:r>
         <w:rPr>
+          <w:strike/>
           <w:color w:val="666666"/>
           <w:spacing w:val="-9"/>
           <w:w w:val="105"/>
@@ -4140,6 +4220,7 @@
       </w:r>
       <w:r>
         <w:rPr>
+          <w:strike/>
           <w:color w:val="666666"/>
           <w:w w:val="105"/>
         </w:rPr>
@@ -4147,6 +4228,7 @@
       </w:r>
       <w:r>
         <w:rPr>
+          <w:strike/>
           <w:color w:val="666666"/>
           <w:spacing w:val="-9"/>
           <w:w w:val="105"/>
@@ -4155,6 +4237,7 @@
       </w:r>
       <w:r>
         <w:rPr>
+          <w:strike/>
           <w:color w:val="666666"/>
           <w:w w:val="105"/>
         </w:rPr>
@@ -4162,6 +4245,7 @@
       </w:r>
       <w:r>
         <w:rPr>
+          <w:strike/>
           <w:color w:val="666666"/>
           <w:spacing w:val="-9"/>
           <w:w w:val="105"/>
@@ -4170,6 +4254,7 @@
       </w:r>
       <w:r>
         <w:rPr>
+          <w:strike/>
           <w:color w:val="666666"/>
           <w:w w:val="105"/>
         </w:rPr>
@@ -4177,6 +4262,7 @@
       </w:r>
       <w:r>
         <w:rPr>
+          <w:strike/>
           <w:color w:val="666666"/>
           <w:spacing w:val="-8"/>
           <w:w w:val="105"/>
@@ -4185,6 +4271,7 @@
       </w:r>
       <w:r>
         <w:rPr>
+          <w:strike/>
           <w:color w:val="666666"/>
           <w:w w:val="105"/>
         </w:rPr>
@@ -4192,6 +4279,7 @@
       </w:r>
       <w:r>
         <w:rPr>
+          <w:strike/>
           <w:color w:val="666666"/>
           <w:spacing w:val="-9"/>
           <w:w w:val="105"/>
@@ -4200,6 +4288,7 @@
       </w:r>
       <w:r>
         <w:rPr>
+          <w:strike/>
           <w:color w:val="666666"/>
           <w:w w:val="105"/>
         </w:rPr>
@@ -4207,6 +4296,7 @@
       </w:r>
       <w:r>
         <w:rPr>
+          <w:strike/>
           <w:color w:val="666666"/>
           <w:spacing w:val="-9"/>
           <w:w w:val="105"/>
@@ -4215,6 +4305,7 @@
       </w:r>
       <w:r>
         <w:rPr>
+          <w:strike/>
           <w:color w:val="666666"/>
           <w:w w:val="105"/>
         </w:rPr>
@@ -4222,6 +4313,7 @@
       </w:r>
       <w:r>
         <w:rPr>
+          <w:strike/>
           <w:color w:val="666666"/>
           <w:w w:val="105"/>
         </w:rPr>
@@ -4399,9 +4491,13 @@
     <w:p>
       <w:pPr>
         <w:pStyle w:val="Ttulo1"/>
-      </w:pPr>
-      <w:r>
-        <w:rPr>
+        <w:rPr>
+          <w:strike/>
+        </w:rPr>
+      </w:pPr>
+      <w:r>
+        <w:rPr>
+          <w:strike/>
           <w:noProof/>
         </w:rPr>
         <w:drawing>
@@ -4450,12 +4546,14 @@
       </w:r>
       <w:r>
         <w:rPr>
+          <w:strike/>
           <w:color w:val="424242"/>
         </w:rPr>
         <w:t>Micro</w:t>
       </w:r>
       <w:r>
         <w:rPr>
+          <w:strike/>
           <w:color w:val="424242"/>
           <w:spacing w:val="12"/>
         </w:rPr>
@@ -4463,12 +4561,14 @@
       </w:r>
       <w:r>
         <w:rPr>
+          <w:strike/>
           <w:color w:val="424242"/>
         </w:rPr>
         <w:t>desafío</w:t>
       </w:r>
       <w:r>
         <w:rPr>
+          <w:strike/>
           <w:color w:val="424242"/>
           <w:spacing w:val="13"/>
         </w:rPr>
@@ -4476,12 +4576,14 @@
       </w:r>
       <w:r>
         <w:rPr>
+          <w:strike/>
           <w:color w:val="424242"/>
         </w:rPr>
         <w:t>-</w:t>
       </w:r>
       <w:r>
         <w:rPr>
+          <w:strike/>
           <w:color w:val="424242"/>
           <w:spacing w:val="12"/>
         </w:rPr>
@@ -4490,6 +4592,7 @@
       <w:proofErr w:type="spellStart"/>
       <w:r>
         <w:rPr>
+          <w:strike/>
           <w:color w:val="424242"/>
         </w:rPr>
         <w:t>code</w:t>
@@ -4497,6 +4600,7 @@
       <w:proofErr w:type="spellEnd"/>
       <w:r>
         <w:rPr>
+          <w:strike/>
           <w:color w:val="424242"/>
           <w:spacing w:val="13"/>
         </w:rPr>
@@ -4505,6 +4609,7 @@
       <w:proofErr w:type="spellStart"/>
       <w:r>
         <w:rPr>
+          <w:strike/>
           <w:color w:val="424242"/>
         </w:rPr>
         <w:t>review</w:t>
@@ -4516,12 +4621,14 @@
         <w:spacing w:before="204" w:line="326" w:lineRule="auto"/>
         <w:ind w:left="725" w:right="153"/>
         <w:rPr>
+          <w:strike/>
           <w:color w:val="FF0000"/>
           <w:sz w:val="21"/>
         </w:rPr>
       </w:pPr>
       <w:r>
         <w:rPr>
+          <w:strike/>
           <w:color w:val="666666"/>
           <w:w w:val="105"/>
           <w:sz w:val="21"/>
@@ -4530,6 +4637,7 @@
       </w:r>
       <w:r>
         <w:rPr>
+          <w:strike/>
           <w:color w:val="666666"/>
           <w:spacing w:val="1"/>
           <w:w w:val="105"/>
@@ -4539,6 +4647,7 @@
       </w:r>
       <w:r>
         <w:rPr>
+          <w:strike/>
           <w:color w:val="666666"/>
           <w:w w:val="105"/>
           <w:sz w:val="21"/>
@@ -4547,6 +4656,7 @@
       </w:r>
       <w:r>
         <w:rPr>
+          <w:strike/>
           <w:color w:val="666666"/>
           <w:spacing w:val="1"/>
           <w:w w:val="105"/>
@@ -4556,6 +4666,7 @@
       </w:r>
       <w:r>
         <w:rPr>
+          <w:strike/>
           <w:color w:val="666666"/>
           <w:w w:val="105"/>
           <w:sz w:val="21"/>
@@ -4564,6 +4675,7 @@
       </w:r>
       <w:r>
         <w:rPr>
+          <w:strike/>
           <w:color w:val="666666"/>
           <w:spacing w:val="1"/>
           <w:w w:val="105"/>
@@ -4573,6 +4685,7 @@
       </w:r>
       <w:r>
         <w:rPr>
+          <w:strike/>
           <w:color w:val="666666"/>
           <w:w w:val="105"/>
           <w:sz w:val="21"/>
@@ -4581,6 +4694,7 @@
       </w:r>
       <w:r>
         <w:rPr>
+          <w:strike/>
           <w:color w:val="666666"/>
           <w:spacing w:val="1"/>
           <w:w w:val="105"/>
@@ -4590,6 +4704,7 @@
       </w:r>
       <w:r>
         <w:rPr>
+          <w:strike/>
           <w:color w:val="666666"/>
           <w:w w:val="105"/>
           <w:sz w:val="21"/>
@@ -4598,6 +4713,7 @@
       </w:r>
       <w:r>
         <w:rPr>
+          <w:strike/>
           <w:color w:val="666666"/>
           <w:spacing w:val="1"/>
           <w:w w:val="105"/>
@@ -4607,6 +4723,7 @@
       </w:r>
       <w:r>
         <w:rPr>
+          <w:strike/>
           <w:color w:val="666666"/>
           <w:w w:val="105"/>
           <w:sz w:val="21"/>
@@ -4615,6 +4732,7 @@
       </w:r>
       <w:r>
         <w:rPr>
+          <w:strike/>
           <w:color w:val="666666"/>
           <w:spacing w:val="4"/>
           <w:w w:val="105"/>
@@ -4625,6 +4743,7 @@
       <w:proofErr w:type="spellStart"/>
       <w:r>
         <w:rPr>
+          <w:strike/>
           <w:color w:val="666666"/>
           <w:w w:val="105"/>
           <w:sz w:val="21"/>
@@ -4634,6 +4753,7 @@
       <w:proofErr w:type="spellEnd"/>
       <w:r>
         <w:rPr>
+          <w:strike/>
           <w:color w:val="666666"/>
           <w:w w:val="105"/>
           <w:sz w:val="21"/>
@@ -4642,6 +4762,7 @@
       </w:r>
       <w:r>
         <w:rPr>
+          <w:strike/>
           <w:color w:val="666666"/>
           <w:spacing w:val="1"/>
           <w:w w:val="105"/>
@@ -4651,6 +4772,7 @@
       </w:r>
       <w:r>
         <w:rPr>
+          <w:strike/>
           <w:color w:val="666666"/>
           <w:w w:val="105"/>
           <w:sz w:val="21"/>
@@ -4659,6 +4781,7 @@
       </w:r>
       <w:r>
         <w:rPr>
+          <w:strike/>
           <w:color w:val="666666"/>
           <w:spacing w:val="1"/>
           <w:w w:val="105"/>
@@ -4669,6 +4792,7 @@
       <w:proofErr w:type="spellStart"/>
       <w:r>
         <w:rPr>
+          <w:strike/>
           <w:color w:val="666666"/>
           <w:w w:val="105"/>
           <w:sz w:val="21"/>
@@ -4678,6 +4802,7 @@
       <w:proofErr w:type="spellEnd"/>
       <w:r>
         <w:rPr>
+          <w:strike/>
           <w:color w:val="666666"/>
           <w:w w:val="105"/>
           <w:sz w:val="21"/>
@@ -4686,6 +4811,7 @@
       </w:r>
       <w:r>
         <w:rPr>
+          <w:strike/>
           <w:color w:val="666666"/>
           <w:spacing w:val="1"/>
           <w:w w:val="105"/>
@@ -4695,6 +4821,7 @@
       </w:r>
       <w:r>
         <w:rPr>
+          <w:strike/>
           <w:color w:val="666666"/>
           <w:w w:val="105"/>
           <w:sz w:val="21"/>
@@ -4703,6 +4830,7 @@
       </w:r>
       <w:r>
         <w:rPr>
+          <w:strike/>
           <w:color w:val="666666"/>
           <w:spacing w:val="1"/>
           <w:w w:val="105"/>
@@ -4712,6 +4840,7 @@
       </w:r>
       <w:r>
         <w:rPr>
+          <w:strike/>
           <w:color w:val="666666"/>
           <w:w w:val="105"/>
           <w:sz w:val="21"/>
@@ -4720,6 +4849,7 @@
       </w:r>
       <w:r>
         <w:rPr>
+          <w:strike/>
           <w:color w:val="666666"/>
           <w:spacing w:val="-66"/>
           <w:w w:val="105"/>
@@ -4729,6 +4859,7 @@
       </w:r>
       <w:r>
         <w:rPr>
+          <w:strike/>
           <w:color w:val="666666"/>
           <w:w w:val="110"/>
           <w:sz w:val="21"/>
@@ -4737,6 +4868,7 @@
       </w:r>
       <w:r>
         <w:rPr>
+          <w:strike/>
           <w:color w:val="666666"/>
           <w:spacing w:val="-20"/>
           <w:w w:val="110"/>
@@ -4746,6 +4878,7 @@
       </w:r>
       <w:r>
         <w:rPr>
+          <w:strike/>
           <w:color w:val="666666"/>
           <w:w w:val="110"/>
           <w:sz w:val="21"/>
@@ -4754,6 +4887,7 @@
       </w:r>
       <w:r>
         <w:rPr>
+          <w:strike/>
           <w:color w:val="666666"/>
           <w:spacing w:val="-19"/>
           <w:w w:val="110"/>
@@ -4763,6 +4897,7 @@
       </w:r>
       <w:r>
         <w:rPr>
+          <w:strike/>
           <w:color w:val="666666"/>
           <w:w w:val="110"/>
           <w:sz w:val="21"/>
@@ -4771,6 +4906,7 @@
       </w:r>
       <w:r>
         <w:rPr>
+          <w:strike/>
           <w:color w:val="666666"/>
           <w:w w:val="110"/>
           <w:sz w:val="21"/>
@@ -4779,6 +4915,7 @@
       </w:r>
       <w:r>
         <w:rPr>
+          <w:strike/>
           <w:color w:val="FF0000"/>
           <w:w w:val="110"/>
           <w:sz w:val="21"/>
@@ -4788,6 +4925,7 @@
       <w:proofErr w:type="spellStart"/>
       <w:r>
         <w:rPr>
+          <w:strike/>
           <w:color w:val="FF0000"/>
           <w:w w:val="110"/>
           <w:sz w:val="21"/>
@@ -4797,6 +4935,7 @@
       <w:proofErr w:type="spellEnd"/>
       <w:r>
         <w:rPr>
+          <w:strike/>
           <w:color w:val="FF0000"/>
           <w:w w:val="110"/>
           <w:sz w:val="21"/>
@@ -4806,6 +4945,7 @@
       <w:proofErr w:type="spellStart"/>
       <w:r>
         <w:rPr>
+          <w:strike/>
           <w:color w:val="FF0000"/>
           <w:w w:val="110"/>
           <w:sz w:val="21"/>
@@ -4815,6 +4955,7 @@
       <w:proofErr w:type="spellEnd"/>
       <w:r>
         <w:rPr>
+          <w:strike/>
           <w:color w:val="FF0000"/>
           <w:w w:val="110"/>
           <w:sz w:val="21"/>

</xml_diff>